<commit_message>
Se agregan las evidencias del desarrollo colaborativo Jira al documento final del Sprint2
</commit_message>
<xml_diff>
--- a/Evidencias de desarrollo colaborativo en Jira Sprint2.docx
+++ b/Evidencias de desarrollo colaborativo en Jira Sprint2.docx
@@ -349,7 +349,7 @@
           <w:noProof/>
         </w:rPr>
         <w:drawing>
-          <wp:inline distT="0" distB="0" distL="0" distR="0" wp14:anchorId="0069A5E7" wp14:editId="5C56F863">
+          <wp:inline distT="0" distB="0" distL="0" distR="0" wp14:anchorId="0069A5E7" wp14:editId="2A8FE5E1">
             <wp:extent cx="5612130" cy="4552950"/>
             <wp:effectExtent l="0" t="0" r="7620" b="0"/>
             <wp:docPr id="4" name="Imagen 4"/>
@@ -360,7 +360,7 @@
               <a:graphicData uri="http://schemas.openxmlformats.org/drawingml/2006/picture">
                 <pic:pic xmlns:pic="http://schemas.openxmlformats.org/drawingml/2006/picture">
                   <pic:nvPicPr>
-                    <pic:cNvPr id="1" name=""/>
+                    <pic:cNvPr id="4" name="Imagen 4"/>
                     <pic:cNvPicPr/>
                   </pic:nvPicPr>
                   <pic:blipFill>

</xml_diff>